<commit_message>
Print Difference Table in NFI
</commit_message>
<xml_diff>
--- a/File.docx
+++ b/File.docx
@@ -3387,6 +3387,8 @@
         </w:rPr>
         <w:t xml:space="preserve">        fin[i] = ans;</w:t>
       </w:r>
+      <w:bookmarkStart w:id="0" w:name="_GoBack"/>
+      <w:bookmarkEnd w:id="0"/>
     </w:p>
     <w:p>
       <w:pPr>
@@ -3465,7 +3467,7 @@
         <w:drawing>
           <wp:inline distT="0" distB="0" distL="0" distR="0" wp14:anchorId="1DA71D1F" wp14:editId="7B216B25">
             <wp:extent cx="5943600" cy="2171065"/>
-            <wp:effectExtent l="0" t="0" r="0" b="635"/>
+            <wp:effectExtent l="19050" t="19050" r="19050" b="19685"/>
             <wp:docPr id="8" name="Picture 8"/>
             <wp:cNvGraphicFramePr>
               <a:graphicFrameLocks xmlns:a="http://schemas.openxmlformats.org/drawingml/2006/main" noChangeAspect="1"/>
@@ -3491,6 +3493,11 @@
                     <a:prstGeom prst="rect">
                       <a:avLst/>
                     </a:prstGeom>
+                    <a:ln>
+                      <a:solidFill>
+                        <a:schemeClr val="tx1"/>
+                      </a:solidFill>
+                    </a:ln>
                   </pic:spPr>
                 </pic:pic>
               </a:graphicData>
@@ -5312,8 +5319,6 @@
         </w:rPr>
         <w:t>int main() {</w:t>
       </w:r>
-      <w:bookmarkStart w:id="0" w:name="_GoBack"/>
-      <w:bookmarkEnd w:id="0"/>
     </w:p>
     <w:p>
       <w:pPr>
@@ -7442,6 +7447,7 @@
   <w:style w:type="character" w:default="1" w:styleId="DefaultParagraphFont">
     <w:name w:val="Default Paragraph Font"/>
     <w:uiPriority w:val="1"/>
+    <w:semiHidden/>
     <w:unhideWhenUsed/>
   </w:style>
   <w:style w:type="table" w:default="1" w:styleId="TableNormal">
@@ -7825,7 +7831,7 @@
 </file>
 
 <file path=customXml/itemProps1.xml><?xml version="1.0" encoding="utf-8"?>
-<ds:datastoreItem xmlns:ds="http://schemas.openxmlformats.org/officeDocument/2006/customXml" ds:itemID="{E847C601-2082-4276-AE0F-9CC7BFF2B083}">
+<ds:datastoreItem xmlns:ds="http://schemas.openxmlformats.org/officeDocument/2006/customXml" ds:itemID="{A776753B-DC29-4530-B74A-ED1284E044F9}">
   <ds:schemaRefs>
     <ds:schemaRef ds:uri="http://schemas.openxmlformats.org/officeDocument/2006/bibliography"/>
   </ds:schemaRefs>

</xml_diff>

<commit_message>
Experiment 10 added, File in PDF added
</commit_message>
<xml_diff>
--- a/File.docx
+++ b/File.docx
@@ -3387,8 +3387,6 @@
         </w:rPr>
         <w:t xml:space="preserve">        fin[i] = ans;</w:t>
       </w:r>
-      <w:bookmarkStart w:id="0" w:name="_GoBack"/>
-      <w:bookmarkEnd w:id="0"/>
     </w:p>
     <w:p>
       <w:pPr>
@@ -6499,6 +6497,886 @@
           </wp:inline>
         </w:drawing>
       </w:r>
+    </w:p>
+    <w:p>
+      <w:r>
+        <w:br w:type="page"/>
+      </w:r>
+    </w:p>
+    <w:p>
+      <w:pPr>
+        <w:pStyle w:val="Heading1"/>
+        <w:spacing w:line="360" w:lineRule="auto"/>
+        <w:jc w:val="center"/>
+        <w:rPr>
+          <w:color w:val="000000" w:themeColor="text1"/>
+        </w:rPr>
+      </w:pPr>
+      <w:r>
+        <w:rPr>
+          <w:color w:val="000000" w:themeColor="text1"/>
+        </w:rPr>
+        <w:lastRenderedPageBreak/>
+        <w:t>Experiment 10</w:t>
+      </w:r>
+    </w:p>
+    <w:p>
+      <w:pPr>
+        <w:rPr>
+          <w:rFonts w:ascii="Segoe UI" w:eastAsiaTheme="minorEastAsia" w:hAnsi="Segoe UI" w:cs="Segoe UI"/>
+          <w:b/>
+        </w:rPr>
+      </w:pPr>
+      <w:r>
+        <w:rPr>
+          <w:rFonts w:ascii="Segoe UI" w:hAnsi="Segoe UI" w:cs="Segoe UI"/>
+          <w:b/>
+        </w:rPr>
+        <w:t>AIM</w:t>
+      </w:r>
+      <w:r>
+        <w:rPr>
+          <w:rFonts w:ascii="Segoe UI" w:hAnsi="Segoe UI" w:cs="Segoe UI"/>
+          <w:b/>
+        </w:rPr>
+        <w:t>: To solve the given ODE using Runge Kutta Method</w:t>
+      </w:r>
+      <w:r>
+        <w:rPr>
+          <w:rFonts w:ascii="Segoe UI" w:hAnsi="Segoe UI" w:cs="Segoe UI"/>
+          <w:b/>
+        </w:rPr>
+        <w:t xml:space="preserve"> and find </w:t>
+      </w:r>
+      <m:oMath>
+        <m:r>
+          <m:rPr>
+            <m:sty m:val="bi"/>
+          </m:rPr>
+          <w:rPr>
+            <w:rFonts w:ascii="Cambria Math" w:hAnsi="Cambria Math" w:cs="Segoe UI"/>
+          </w:rPr>
+          <m:t>y</m:t>
+        </m:r>
+        <m:d>
+          <m:dPr>
+            <m:ctrlPr>
+              <w:rPr>
+                <w:rFonts w:ascii="Cambria Math" w:hAnsi="Cambria Math" w:cs="Segoe UI"/>
+                <w:b/>
+                <w:i/>
+              </w:rPr>
+            </m:ctrlPr>
+          </m:dPr>
+          <m:e>
+            <m:r>
+              <m:rPr>
+                <m:sty m:val="bi"/>
+              </m:rPr>
+              <w:rPr>
+                <w:rFonts w:ascii="Cambria Math" w:hAnsi="Cambria Math" w:cs="Segoe UI"/>
+              </w:rPr>
+              <m:t>0.2</m:t>
+            </m:r>
+          </m:e>
+        </m:d>
+      </m:oMath>
+      <w:r>
+        <w:rPr>
+          <w:rFonts w:ascii="Segoe UI" w:eastAsiaTheme="minorEastAsia" w:hAnsi="Segoe UI" w:cs="Segoe UI"/>
+          <w:b/>
+        </w:rPr>
+        <w:t xml:space="preserve"> and </w:t>
+      </w:r>
+      <m:oMath>
+        <m:r>
+          <m:rPr>
+            <m:sty m:val="bi"/>
+          </m:rPr>
+          <w:rPr>
+            <w:rFonts w:ascii="Cambria Math" w:eastAsiaTheme="minorEastAsia" w:hAnsi="Cambria Math" w:cs="Segoe UI"/>
+          </w:rPr>
+          <m:t>y</m:t>
+        </m:r>
+        <m:d>
+          <m:dPr>
+            <m:ctrlPr>
+              <w:rPr>
+                <w:rFonts w:ascii="Cambria Math" w:eastAsiaTheme="minorEastAsia" w:hAnsi="Cambria Math" w:cs="Segoe UI"/>
+                <w:b/>
+                <w:i/>
+              </w:rPr>
+            </m:ctrlPr>
+          </m:dPr>
+          <m:e>
+            <m:r>
+              <m:rPr>
+                <m:sty m:val="bi"/>
+              </m:rPr>
+              <w:rPr>
+                <w:rFonts w:ascii="Cambria Math" w:eastAsiaTheme="minorEastAsia" w:hAnsi="Cambria Math" w:cs="Segoe UI"/>
+              </w:rPr>
+              <m:t>0.4</m:t>
+            </m:r>
+          </m:e>
+        </m:d>
+        <m:r>
+          <m:rPr>
+            <m:sty m:val="bi"/>
+          </m:rPr>
+          <w:rPr>
+            <w:rFonts w:ascii="Cambria Math" w:eastAsiaTheme="minorEastAsia" w:hAnsi="Cambria Math" w:cs="Segoe UI"/>
+          </w:rPr>
+          <m:t>.</m:t>
+        </m:r>
+      </m:oMath>
+    </w:p>
+    <w:p>
+      <w:pPr>
+        <w:jc w:val="center"/>
+        <w:rPr>
+          <w:rFonts w:ascii="Segoe UI" w:eastAsiaTheme="minorEastAsia" w:hAnsi="Segoe UI" w:cs="Segoe UI"/>
+          <w:b/>
+          <w:sz w:val="24"/>
+        </w:rPr>
+      </w:pPr>
+      <m:oMathPara>
+        <m:oMath>
+          <m:f>
+            <m:fPr>
+              <m:ctrlPr>
+                <w:rPr>
+                  <w:rFonts w:ascii="Cambria Math" w:hAnsi="Cambria Math" w:cs="Segoe UI"/>
+                  <w:b/>
+                  <w:i/>
+                  <w:sz w:val="24"/>
+                </w:rPr>
+              </m:ctrlPr>
+            </m:fPr>
+            <m:num>
+              <m:r>
+                <m:rPr>
+                  <m:sty m:val="bi"/>
+                </m:rPr>
+                <w:rPr>
+                  <w:rFonts w:ascii="Cambria Math" w:hAnsi="Cambria Math" w:cs="Segoe UI"/>
+                  <w:sz w:val="24"/>
+                </w:rPr>
+                <m:t>dy</m:t>
+              </m:r>
+            </m:num>
+            <m:den>
+              <m:r>
+                <m:rPr>
+                  <m:sty m:val="bi"/>
+                </m:rPr>
+                <w:rPr>
+                  <w:rFonts w:ascii="Cambria Math" w:hAnsi="Cambria Math" w:cs="Segoe UI"/>
+                  <w:sz w:val="24"/>
+                </w:rPr>
+                <m:t>dx</m:t>
+              </m:r>
+            </m:den>
+          </m:f>
+          <m:r>
+            <m:rPr>
+              <m:sty m:val="bi"/>
+            </m:rPr>
+            <w:rPr>
+              <w:rFonts w:ascii="Cambria Math" w:hAnsi="Cambria Math" w:cs="Segoe UI"/>
+              <w:sz w:val="24"/>
+            </w:rPr>
+            <m:t xml:space="preserve">= </m:t>
+          </m:r>
+          <m:f>
+            <m:fPr>
+              <m:ctrlPr>
+                <w:rPr>
+                  <w:rFonts w:ascii="Cambria Math" w:hAnsi="Cambria Math" w:cs="Segoe UI"/>
+                  <w:b/>
+                  <w:i/>
+                  <w:sz w:val="24"/>
+                </w:rPr>
+              </m:ctrlPr>
+            </m:fPr>
+            <m:num>
+              <m:sSup>
+                <m:sSupPr>
+                  <m:ctrlPr>
+                    <w:rPr>
+                      <w:rFonts w:ascii="Cambria Math" w:hAnsi="Cambria Math" w:cs="Segoe UI"/>
+                      <w:b/>
+                      <w:i/>
+                      <w:sz w:val="24"/>
+                    </w:rPr>
+                  </m:ctrlPr>
+                </m:sSupPr>
+                <m:e>
+                  <m:r>
+                    <m:rPr>
+                      <m:sty m:val="bi"/>
+                    </m:rPr>
+                    <w:rPr>
+                      <w:rFonts w:ascii="Cambria Math" w:hAnsi="Cambria Math" w:cs="Segoe UI"/>
+                      <w:sz w:val="24"/>
+                    </w:rPr>
+                    <m:t>y</m:t>
+                  </m:r>
+                </m:e>
+                <m:sup>
+                  <m:r>
+                    <m:rPr>
+                      <m:sty m:val="bi"/>
+                    </m:rPr>
+                    <w:rPr>
+                      <w:rFonts w:ascii="Cambria Math" w:hAnsi="Cambria Math" w:cs="Segoe UI"/>
+                      <w:sz w:val="24"/>
+                    </w:rPr>
+                    <m:t>2</m:t>
+                  </m:r>
+                </m:sup>
+              </m:sSup>
+              <m:r>
+                <m:rPr>
+                  <m:sty m:val="bi"/>
+                </m:rPr>
+                <w:rPr>
+                  <w:rFonts w:ascii="Cambria Math" w:hAnsi="Cambria Math" w:cs="Segoe UI"/>
+                  <w:sz w:val="24"/>
+                </w:rPr>
+                <m:t>-</m:t>
+              </m:r>
+              <m:sSup>
+                <m:sSupPr>
+                  <m:ctrlPr>
+                    <w:rPr>
+                      <w:rFonts w:ascii="Cambria Math" w:hAnsi="Cambria Math" w:cs="Segoe UI"/>
+                      <w:b/>
+                      <w:i/>
+                      <w:sz w:val="24"/>
+                    </w:rPr>
+                  </m:ctrlPr>
+                </m:sSupPr>
+                <m:e>
+                  <m:r>
+                    <m:rPr>
+                      <m:sty m:val="bi"/>
+                    </m:rPr>
+                    <w:rPr>
+                      <w:rFonts w:ascii="Cambria Math" w:hAnsi="Cambria Math" w:cs="Segoe UI"/>
+                      <w:sz w:val="24"/>
+                    </w:rPr>
+                    <m:t>x</m:t>
+                  </m:r>
+                </m:e>
+                <m:sup>
+                  <m:r>
+                    <m:rPr>
+                      <m:sty m:val="bi"/>
+                    </m:rPr>
+                    <w:rPr>
+                      <w:rFonts w:ascii="Cambria Math" w:hAnsi="Cambria Math" w:cs="Segoe UI"/>
+                      <w:sz w:val="24"/>
+                    </w:rPr>
+                    <m:t>2</m:t>
+                  </m:r>
+                </m:sup>
+              </m:sSup>
+            </m:num>
+            <m:den>
+              <m:sSup>
+                <m:sSupPr>
+                  <m:ctrlPr>
+                    <w:rPr>
+                      <w:rFonts w:ascii="Cambria Math" w:hAnsi="Cambria Math" w:cs="Segoe UI"/>
+                      <w:b/>
+                      <w:i/>
+                      <w:sz w:val="24"/>
+                    </w:rPr>
+                  </m:ctrlPr>
+                </m:sSupPr>
+                <m:e>
+                  <m:r>
+                    <m:rPr>
+                      <m:sty m:val="bi"/>
+                    </m:rPr>
+                    <w:rPr>
+                      <w:rFonts w:ascii="Cambria Math" w:hAnsi="Cambria Math" w:cs="Segoe UI"/>
+                      <w:sz w:val="24"/>
+                    </w:rPr>
+                    <m:t>x</m:t>
+                  </m:r>
+                </m:e>
+                <m:sup>
+                  <m:r>
+                    <m:rPr>
+                      <m:sty m:val="bi"/>
+                    </m:rPr>
+                    <w:rPr>
+                      <w:rFonts w:ascii="Cambria Math" w:hAnsi="Cambria Math" w:cs="Segoe UI"/>
+                      <w:sz w:val="24"/>
+                    </w:rPr>
+                    <m:t>2</m:t>
+                  </m:r>
+                </m:sup>
+              </m:sSup>
+              <m:r>
+                <m:rPr>
+                  <m:sty m:val="bi"/>
+                </m:rPr>
+                <w:rPr>
+                  <w:rFonts w:ascii="Cambria Math" w:hAnsi="Cambria Math" w:cs="Segoe UI"/>
+                  <w:sz w:val="24"/>
+                </w:rPr>
+                <m:t>-</m:t>
+              </m:r>
+              <m:sSup>
+                <m:sSupPr>
+                  <m:ctrlPr>
+                    <w:rPr>
+                      <w:rFonts w:ascii="Cambria Math" w:hAnsi="Cambria Math" w:cs="Segoe UI"/>
+                      <w:b/>
+                      <w:i/>
+                      <w:sz w:val="24"/>
+                    </w:rPr>
+                  </m:ctrlPr>
+                </m:sSupPr>
+                <m:e>
+                  <m:r>
+                    <m:rPr>
+                      <m:sty m:val="bi"/>
+                    </m:rPr>
+                    <w:rPr>
+                      <w:rFonts w:ascii="Cambria Math" w:hAnsi="Cambria Math" w:cs="Segoe UI"/>
+                      <w:sz w:val="24"/>
+                    </w:rPr>
+                    <m:t>y</m:t>
+                  </m:r>
+                </m:e>
+                <m:sup>
+                  <m:r>
+                    <m:rPr>
+                      <m:sty m:val="bi"/>
+                    </m:rPr>
+                    <w:rPr>
+                      <w:rFonts w:ascii="Cambria Math" w:hAnsi="Cambria Math" w:cs="Segoe UI"/>
+                      <w:sz w:val="24"/>
+                    </w:rPr>
+                    <m:t>2</m:t>
+                  </m:r>
+                </m:sup>
+              </m:sSup>
+            </m:den>
+          </m:f>
+        </m:oMath>
+      </m:oMathPara>
+    </w:p>
+    <w:p>
+      <w:pPr>
+        <w:spacing w:line="240" w:lineRule="auto"/>
+        <w:rPr>
+          <w:rFonts w:ascii="Consolas" w:hAnsi="Consolas" w:cs="Segoe UI"/>
+        </w:rPr>
+      </w:pPr>
+      <w:r>
+        <w:rPr>
+          <w:rFonts w:ascii="Consolas" w:hAnsi="Consolas" w:cs="Segoe UI"/>
+        </w:rPr>
+        <w:t>#include &lt;iostream&gt;</w:t>
+      </w:r>
+    </w:p>
+    <w:p>
+      <w:pPr>
+        <w:spacing w:line="240" w:lineRule="auto"/>
+        <w:rPr>
+          <w:rFonts w:ascii="Consolas" w:hAnsi="Consolas" w:cs="Segoe UI"/>
+        </w:rPr>
+      </w:pPr>
+      <w:r>
+        <w:rPr>
+          <w:rFonts w:ascii="Consolas" w:hAnsi="Consolas" w:cs="Segoe UI"/>
+        </w:rPr>
+        <w:t>#include &lt;cmath&gt;</w:t>
+      </w:r>
+    </w:p>
+    <w:p>
+      <w:pPr>
+        <w:spacing w:line="240" w:lineRule="auto"/>
+        <w:rPr>
+          <w:rFonts w:ascii="Consolas" w:hAnsi="Consolas" w:cs="Segoe UI"/>
+        </w:rPr>
+      </w:pPr>
+      <w:r>
+        <w:rPr>
+          <w:rFonts w:ascii="Consolas" w:hAnsi="Consolas" w:cs="Segoe UI"/>
+        </w:rPr>
+        <w:t>using namespace std;</w:t>
+      </w:r>
+    </w:p>
+    <w:p>
+      <w:pPr>
+        <w:spacing w:line="240" w:lineRule="auto"/>
+        <w:rPr>
+          <w:rFonts w:ascii="Consolas" w:hAnsi="Consolas" w:cs="Segoe UI"/>
+        </w:rPr>
+      </w:pPr>
+      <w:r>
+        <w:rPr>
+          <w:rFonts w:ascii="Consolas" w:hAnsi="Consolas" w:cs="Segoe UI"/>
+        </w:rPr>
+        <w:t>double f(double y, double x) {</w:t>
+      </w:r>
+    </w:p>
+    <w:p>
+      <w:pPr>
+        <w:spacing w:line="240" w:lineRule="auto"/>
+        <w:rPr>
+          <w:rFonts w:ascii="Consolas" w:hAnsi="Consolas" w:cs="Segoe UI"/>
+        </w:rPr>
+      </w:pPr>
+      <w:r>
+        <w:rPr>
+          <w:rFonts w:ascii="Consolas" w:hAnsi="Consolas" w:cs="Segoe UI"/>
+        </w:rPr>
+        <w:tab/>
+        <w:t>return ((pow(y, 2) - pow(x, 2)) / (pow(x, 2) - pow(y, 2)));</w:t>
+      </w:r>
+    </w:p>
+    <w:p>
+      <w:pPr>
+        <w:spacing w:line="240" w:lineRule="auto"/>
+        <w:rPr>
+          <w:rFonts w:ascii="Consolas" w:hAnsi="Consolas" w:cs="Segoe UI"/>
+        </w:rPr>
+      </w:pPr>
+      <w:r>
+        <w:rPr>
+          <w:rFonts w:ascii="Consolas" w:hAnsi="Consolas" w:cs="Segoe UI"/>
+        </w:rPr>
+        <w:t>}</w:t>
+      </w:r>
+    </w:p>
+    <w:p>
+      <w:pPr>
+        <w:spacing w:line="240" w:lineRule="auto"/>
+        <w:rPr>
+          <w:rFonts w:ascii="Consolas" w:hAnsi="Consolas" w:cs="Segoe UI"/>
+        </w:rPr>
+      </w:pPr>
+      <w:r>
+        <w:rPr>
+          <w:rFonts w:ascii="Consolas" w:hAnsi="Consolas" w:cs="Segoe UI"/>
+        </w:rPr>
+        <w:t>int main() {</w:t>
+      </w:r>
+    </w:p>
+    <w:p>
+      <w:pPr>
+        <w:spacing w:line="240" w:lineRule="auto"/>
+        <w:rPr>
+          <w:rFonts w:ascii="Consolas" w:hAnsi="Consolas" w:cs="Segoe UI"/>
+        </w:rPr>
+      </w:pPr>
+      <w:r>
+        <w:rPr>
+          <w:rFonts w:ascii="Consolas" w:hAnsi="Consolas" w:cs="Segoe UI"/>
+        </w:rPr>
+        <w:tab/>
+        <w:t>double y0 = 1, x0 = 0, y1, n = 0.4, h = 0.2, fx, k1, k2, k3, k4;</w:t>
+      </w:r>
+    </w:p>
+    <w:p>
+      <w:pPr>
+        <w:spacing w:line="240" w:lineRule="auto"/>
+        <w:rPr>
+          <w:rFonts w:ascii="Consolas" w:hAnsi="Consolas" w:cs="Segoe UI"/>
+        </w:rPr>
+      </w:pPr>
+      <w:r>
+        <w:rPr>
+          <w:rFonts w:ascii="Consolas" w:hAnsi="Consolas" w:cs="Segoe UI"/>
+        </w:rPr>
+        <w:tab/>
+        <w:t>for(; x0 &lt; n ; x0 += h) {</w:t>
+      </w:r>
+    </w:p>
+    <w:p>
+      <w:pPr>
+        <w:spacing w:line="240" w:lineRule="auto"/>
+        <w:rPr>
+          <w:rFonts w:ascii="Consolas" w:hAnsi="Consolas" w:cs="Segoe UI"/>
+        </w:rPr>
+      </w:pPr>
+      <w:r>
+        <w:rPr>
+          <w:rFonts w:ascii="Consolas" w:hAnsi="Consolas" w:cs="Segoe UI"/>
+        </w:rPr>
+        <w:tab/>
+      </w:r>
+      <w:r>
+        <w:rPr>
+          <w:rFonts w:ascii="Consolas" w:hAnsi="Consolas" w:cs="Segoe UI"/>
+        </w:rPr>
+        <w:tab/>
+        <w:t>fx = f(x0, y0);</w:t>
+      </w:r>
+    </w:p>
+    <w:p>
+      <w:pPr>
+        <w:spacing w:line="240" w:lineRule="auto"/>
+        <w:rPr>
+          <w:rFonts w:ascii="Consolas" w:hAnsi="Consolas" w:cs="Segoe UI"/>
+        </w:rPr>
+      </w:pPr>
+      <w:r>
+        <w:rPr>
+          <w:rFonts w:ascii="Consolas" w:hAnsi="Consolas" w:cs="Segoe UI"/>
+        </w:rPr>
+        <w:tab/>
+      </w:r>
+      <w:r>
+        <w:rPr>
+          <w:rFonts w:ascii="Consolas" w:hAnsi="Consolas" w:cs="Segoe UI"/>
+        </w:rPr>
+        <w:tab/>
+        <w:t>k1 = h * fx;</w:t>
+      </w:r>
+    </w:p>
+    <w:p>
+      <w:pPr>
+        <w:spacing w:line="240" w:lineRule="auto"/>
+        <w:rPr>
+          <w:rFonts w:ascii="Consolas" w:hAnsi="Consolas" w:cs="Segoe UI"/>
+        </w:rPr>
+      </w:pPr>
+      <w:r>
+        <w:rPr>
+          <w:rFonts w:ascii="Consolas" w:hAnsi="Consolas" w:cs="Segoe UI"/>
+        </w:rPr>
+        <w:tab/>
+      </w:r>
+      <w:r>
+        <w:rPr>
+          <w:rFonts w:ascii="Consolas" w:hAnsi="Consolas" w:cs="Segoe UI"/>
+        </w:rPr>
+        <w:tab/>
+        <w:t>fx = f(x0 + h / 2, y0 + k1 / 2);</w:t>
+      </w:r>
+    </w:p>
+    <w:p>
+      <w:pPr>
+        <w:spacing w:line="240" w:lineRule="auto"/>
+        <w:rPr>
+          <w:rFonts w:ascii="Consolas" w:hAnsi="Consolas" w:cs="Segoe UI"/>
+        </w:rPr>
+      </w:pPr>
+      <w:r>
+        <w:rPr>
+          <w:rFonts w:ascii="Consolas" w:hAnsi="Consolas" w:cs="Segoe UI"/>
+        </w:rPr>
+        <w:tab/>
+      </w:r>
+      <w:r>
+        <w:rPr>
+          <w:rFonts w:ascii="Consolas" w:hAnsi="Consolas" w:cs="Segoe UI"/>
+        </w:rPr>
+        <w:tab/>
+        <w:t>k2 = h * fx;</w:t>
+      </w:r>
+    </w:p>
+    <w:p>
+      <w:pPr>
+        <w:spacing w:line="240" w:lineRule="auto"/>
+        <w:rPr>
+          <w:rFonts w:ascii="Consolas" w:hAnsi="Consolas" w:cs="Segoe UI"/>
+        </w:rPr>
+      </w:pPr>
+      <w:r>
+        <w:rPr>
+          <w:rFonts w:ascii="Consolas" w:hAnsi="Consolas" w:cs="Segoe UI"/>
+        </w:rPr>
+        <w:tab/>
+      </w:r>
+      <w:r>
+        <w:rPr>
+          <w:rFonts w:ascii="Consolas" w:hAnsi="Consolas" w:cs="Segoe UI"/>
+        </w:rPr>
+        <w:tab/>
+        <w:t>fx = f(x0 + h / 2, y0 + k2 / 2);</w:t>
+      </w:r>
+    </w:p>
+    <w:p>
+      <w:pPr>
+        <w:spacing w:line="240" w:lineRule="auto"/>
+        <w:rPr>
+          <w:rFonts w:ascii="Consolas" w:hAnsi="Consolas" w:cs="Segoe UI"/>
+        </w:rPr>
+      </w:pPr>
+      <w:r>
+        <w:rPr>
+          <w:rFonts w:ascii="Consolas" w:hAnsi="Consolas" w:cs="Segoe UI"/>
+        </w:rPr>
+        <w:tab/>
+      </w:r>
+      <w:r>
+        <w:rPr>
+          <w:rFonts w:ascii="Consolas" w:hAnsi="Consolas" w:cs="Segoe UI"/>
+        </w:rPr>
+        <w:tab/>
+        <w:t>k3 = h * fx;</w:t>
+      </w:r>
+    </w:p>
+    <w:p>
+      <w:pPr>
+        <w:spacing w:line="240" w:lineRule="auto"/>
+        <w:rPr>
+          <w:rFonts w:ascii="Consolas" w:hAnsi="Consolas" w:cs="Segoe UI"/>
+        </w:rPr>
+      </w:pPr>
+      <w:r>
+        <w:rPr>
+          <w:rFonts w:ascii="Consolas" w:hAnsi="Consolas" w:cs="Segoe UI"/>
+        </w:rPr>
+        <w:tab/>
+      </w:r>
+      <w:r>
+        <w:rPr>
+          <w:rFonts w:ascii="Consolas" w:hAnsi="Consolas" w:cs="Segoe UI"/>
+        </w:rPr>
+        <w:tab/>
+        <w:t>fx = f(x0 + h / 2, y0 + k2 / 2);</w:t>
+      </w:r>
+    </w:p>
+    <w:p>
+      <w:pPr>
+        <w:spacing w:line="240" w:lineRule="auto"/>
+        <w:rPr>
+          <w:rFonts w:ascii="Consolas" w:hAnsi="Consolas" w:cs="Segoe UI"/>
+        </w:rPr>
+      </w:pPr>
+      <w:r>
+        <w:rPr>
+          <w:rFonts w:ascii="Consolas" w:hAnsi="Consolas" w:cs="Segoe UI"/>
+        </w:rPr>
+        <w:t xml:space="preserve">        k4 = h * fx;</w:t>
+      </w:r>
+    </w:p>
+    <w:p>
+      <w:pPr>
+        <w:spacing w:line="240" w:lineRule="auto"/>
+        <w:rPr>
+          <w:rFonts w:ascii="Consolas" w:hAnsi="Consolas" w:cs="Segoe UI"/>
+        </w:rPr>
+      </w:pPr>
+      <w:r>
+        <w:rPr>
+          <w:rFonts w:ascii="Consolas" w:hAnsi="Consolas" w:cs="Segoe UI"/>
+        </w:rPr>
+        <w:t xml:space="preserve">        y1 = y0 + ( k1 + 2 * k2 + 2 * k3 + k4) / 6;</w:t>
+      </w:r>
+    </w:p>
+    <w:p>
+      <w:pPr>
+        <w:spacing w:line="240" w:lineRule="auto"/>
+        <w:rPr>
+          <w:rFonts w:ascii="Consolas" w:hAnsi="Consolas" w:cs="Segoe UI"/>
+        </w:rPr>
+      </w:pPr>
+      <w:r>
+        <w:rPr>
+          <w:rFonts w:ascii="Consolas" w:hAnsi="Consolas" w:cs="Segoe UI"/>
+        </w:rPr>
+        <w:t xml:space="preserve">        cout &lt;&lt; "k1 = " &lt;&lt; k1 &lt;&lt; "\n";</w:t>
+      </w:r>
+    </w:p>
+    <w:p>
+      <w:pPr>
+        <w:spacing w:line="240" w:lineRule="auto"/>
+        <w:rPr>
+          <w:rFonts w:ascii="Consolas" w:hAnsi="Consolas" w:cs="Segoe UI"/>
+        </w:rPr>
+      </w:pPr>
+      <w:r>
+        <w:rPr>
+          <w:rFonts w:ascii="Consolas" w:hAnsi="Consolas" w:cs="Segoe UI"/>
+        </w:rPr>
+        <w:t xml:space="preserve">     </w:t>
+      </w:r>
+      <w:r>
+        <w:rPr>
+          <w:rFonts w:ascii="Consolas" w:hAnsi="Consolas" w:cs="Segoe UI"/>
+        </w:rPr>
+        <w:tab/>
+        <w:t>cout &lt;&lt; "k2 = " &lt;&lt; k2 &lt;&lt; "\n";</w:t>
+      </w:r>
+    </w:p>
+    <w:p>
+      <w:pPr>
+        <w:spacing w:line="240" w:lineRule="auto"/>
+        <w:rPr>
+          <w:rFonts w:ascii="Consolas" w:hAnsi="Consolas" w:cs="Segoe UI"/>
+        </w:rPr>
+      </w:pPr>
+      <w:r>
+        <w:rPr>
+          <w:rFonts w:ascii="Consolas" w:hAnsi="Consolas" w:cs="Segoe UI"/>
+        </w:rPr>
+        <w:t xml:space="preserve">        cout &lt;&lt; "k3 = " &lt;&lt; k3 &lt;&lt; "\n";</w:t>
+      </w:r>
+    </w:p>
+    <w:p>
+      <w:pPr>
+        <w:spacing w:line="240" w:lineRule="auto"/>
+        <w:rPr>
+          <w:rFonts w:ascii="Consolas" w:hAnsi="Consolas" w:cs="Segoe UI"/>
+        </w:rPr>
+      </w:pPr>
+      <w:r>
+        <w:rPr>
+          <w:rFonts w:ascii="Consolas" w:hAnsi="Consolas" w:cs="Segoe UI"/>
+        </w:rPr>
+        <w:t xml:space="preserve">        cout &lt;&lt; "k4 = " &lt;&lt; k4 &lt;&lt; "\n";</w:t>
+      </w:r>
+    </w:p>
+    <w:p>
+      <w:pPr>
+        <w:spacing w:line="240" w:lineRule="auto"/>
+        <w:rPr>
+          <w:rFonts w:ascii="Consolas" w:hAnsi="Consolas" w:cs="Segoe UI"/>
+        </w:rPr>
+      </w:pPr>
+      <w:r>
+        <w:rPr>
+          <w:rFonts w:ascii="Consolas" w:hAnsi="Consolas" w:cs="Segoe UI"/>
+        </w:rPr>
+        <w:t xml:space="preserve">        cout &lt;&lt; "y(" &lt;&lt; (x0 + h) &lt;&lt; ") = " &lt;&lt; y1 &lt;&lt; "\n";   </w:t>
+      </w:r>
+    </w:p>
+    <w:p>
+      <w:pPr>
+        <w:spacing w:line="240" w:lineRule="auto"/>
+        <w:rPr>
+          <w:rFonts w:ascii="Consolas" w:hAnsi="Consolas" w:cs="Segoe UI"/>
+        </w:rPr>
+      </w:pPr>
+      <w:r>
+        <w:rPr>
+          <w:rFonts w:ascii="Consolas" w:hAnsi="Consolas" w:cs="Segoe UI"/>
+        </w:rPr>
+        <w:tab/>
+      </w:r>
+      <w:r>
+        <w:rPr>
+          <w:rFonts w:ascii="Consolas" w:hAnsi="Consolas" w:cs="Segoe UI"/>
+        </w:rPr>
+        <w:tab/>
+        <w:t>y0 = y1;</w:t>
+      </w:r>
+    </w:p>
+    <w:p>
+      <w:pPr>
+        <w:spacing w:line="240" w:lineRule="auto"/>
+        <w:rPr>
+          <w:rFonts w:ascii="Consolas" w:hAnsi="Consolas" w:cs="Segoe UI"/>
+        </w:rPr>
+      </w:pPr>
+      <w:r>
+        <w:rPr>
+          <w:rFonts w:ascii="Consolas" w:hAnsi="Consolas" w:cs="Segoe UI"/>
+        </w:rPr>
+        <w:tab/>
+        <w:t>}</w:t>
+      </w:r>
+    </w:p>
+    <w:p>
+      <w:pPr>
+        <w:spacing w:line="240" w:lineRule="auto"/>
+        <w:rPr>
+          <w:rFonts w:ascii="Consolas" w:hAnsi="Consolas" w:cs="Segoe UI"/>
+        </w:rPr>
+      </w:pPr>
+      <w:r>
+        <w:rPr>
+          <w:rFonts w:ascii="Consolas" w:hAnsi="Consolas" w:cs="Segoe UI"/>
+        </w:rPr>
+        <w:t>}</w:t>
+      </w:r>
+    </w:p>
+    <w:p>
+      <w:pPr>
+        <w:spacing w:line="240" w:lineRule="auto"/>
+        <w:rPr>
+          <w:rFonts w:ascii="Consolas" w:hAnsi="Consolas" w:cs="Segoe UI"/>
+        </w:rPr>
+      </w:pPr>
+      <w:r>
+        <w:rPr>
+          <w:rFonts w:ascii="Consolas" w:hAnsi="Consolas" w:cs="Segoe UI"/>
+        </w:rPr>
+        <w:t>ANSWER: y(0.2) = 0.8, y(0.4) = 0.6</w:t>
+      </w:r>
+    </w:p>
+    <w:p>
+      <w:r>
+        <w:br w:type="page"/>
+      </w:r>
+    </w:p>
+    <w:p>
+      <w:pPr>
+        <w:spacing w:line="240" w:lineRule="auto"/>
+        <w:jc w:val="center"/>
+        <w:rPr>
+          <w:rFonts w:ascii="Consolas" w:hAnsi="Consolas" w:cs="Segoe UI"/>
+        </w:rPr>
+      </w:pPr>
+      <w:bookmarkStart w:id="0" w:name="_GoBack"/>
+      <w:r>
+        <w:rPr>
+          <w:noProof/>
+        </w:rPr>
+        <w:lastRenderedPageBreak/>
+        <w:drawing>
+          <wp:inline distT="0" distB="0" distL="0" distR="0" wp14:anchorId="47839223" wp14:editId="57B58F3F">
+            <wp:extent cx="5600700" cy="2781300"/>
+            <wp:effectExtent l="19050" t="19050" r="19050" b="19050"/>
+            <wp:docPr id="11" name="Picture 11"/>
+            <wp:cNvGraphicFramePr>
+              <a:graphicFrameLocks xmlns:a="http://schemas.openxmlformats.org/drawingml/2006/main" noChangeAspect="1"/>
+            </wp:cNvGraphicFramePr>
+            <a:graphic xmlns:a="http://schemas.openxmlformats.org/drawingml/2006/main">
+              <a:graphicData uri="http://schemas.openxmlformats.org/drawingml/2006/picture">
+                <pic:pic xmlns:pic="http://schemas.openxmlformats.org/drawingml/2006/picture">
+                  <pic:nvPicPr>
+                    <pic:cNvPr id="1" name=""/>
+                    <pic:cNvPicPr/>
+                  </pic:nvPicPr>
+                  <pic:blipFill>
+                    <a:blip r:embed="rId17"/>
+                    <a:stretch>
+                      <a:fillRect/>
+                    </a:stretch>
+                  </pic:blipFill>
+                  <pic:spPr>
+                    <a:xfrm>
+                      <a:off x="0" y="0"/>
+                      <a:ext cx="5600700" cy="2781300"/>
+                    </a:xfrm>
+                    <a:prstGeom prst="rect">
+                      <a:avLst/>
+                    </a:prstGeom>
+                    <a:ln>
+                      <a:solidFill>
+                        <a:schemeClr val="tx1"/>
+                      </a:solidFill>
+                    </a:ln>
+                  </pic:spPr>
+                </pic:pic>
+              </a:graphicData>
+            </a:graphic>
+          </wp:inline>
+        </w:drawing>
+      </w:r>
+      <w:bookmarkEnd w:id="0"/>
     </w:p>
     <w:sectPr>
       <w:pgSz w:w="12240" w:h="15840"/>
@@ -7831,7 +8709,7 @@
 </file>
 
 <file path=customXml/itemProps1.xml><?xml version="1.0" encoding="utf-8"?>
-<ds:datastoreItem xmlns:ds="http://schemas.openxmlformats.org/officeDocument/2006/customXml" ds:itemID="{A776753B-DC29-4530-B74A-ED1284E044F9}">
+<ds:datastoreItem xmlns:ds="http://schemas.openxmlformats.org/officeDocument/2006/customXml" ds:itemID="{82EDF5C8-B6CE-4D64-B947-4B2EDB841C5A}">
   <ds:schemaRefs>
     <ds:schemaRef ds:uri="http://schemas.openxmlformats.org/officeDocument/2006/bibliography"/>
   </ds:schemaRefs>

</xml_diff>